<commit_message>
Báo cáo UI single product
</commit_message>
<xml_diff>
--- a/baocao/singleproduct.docx
+++ b/baocao/singleproduct.docx
@@ -230,6 +230,7 @@
         <w:dataBinding w:prefixMappings="xmlns:ns0='http://purl.org/dc/elements/1.1/' xmlns:ns1='http://schemas.openxmlformats.org/package/2006/metadata/core-properties' " w:xpath="/ns1:coreProperties[1]/ns0:creator[1]" w:storeItemID="{6C3C8BC8-F283-45AE-878A-BAB7291924A1}"/>
         <w:text/>
       </w:sdtPr>
+      <w:sdtEndPr/>
       <w:sdtContent>
         <w:p>
           <w:pPr>
@@ -272,6 +273,7 @@
         <w:dataBinding w:prefixMappings="xmlns:ns0='http://schemas.openxmlformats.org/officeDocument/2006/extended-properties' " w:xpath="/ns0:Properties[1]/ns0:Manager[1]" w:storeItemID="{6668398D-A668-4E3E-A5EB-62B293D839F1}"/>
         <w:text/>
       </w:sdtPr>
+      <w:sdtEndPr/>
       <w:sdtContent>
         <w:p>
           <w:pPr>
@@ -699,7 +701,7 @@
       <w:r>
         <w:rPr>
           <w:noProof/>
-          <w:lang w:eastAsia="en-GB"/>
+          <w:lang w:val="en-GB" w:eastAsia="en-GB"/>
         </w:rPr>
         <w:drawing>
           <wp:inline distT="0" distB="0" distL="0" distR="0" wp14:anchorId="10C7A28D" wp14:editId="55B3B6A4">
@@ -752,10 +754,25 @@
       </w:r>
     </w:p>
     <w:p>
+      <w:pPr>
+        <w:jc w:val="center"/>
+        <w:rPr>
+          <w:b/>
+        </w:rPr>
+      </w:pPr>
+      <w:r>
+        <w:rPr>
+          <w:b/>
+        </w:rPr>
+        <w:t>Hình 1</w:t>
+      </w:r>
+    </w:p>
+    <w:p/>
+    <w:p>
       <w:r>
         <w:rPr>
           <w:noProof/>
-          <w:lang w:eastAsia="en-GB"/>
+          <w:lang w:val="en-GB" w:eastAsia="en-GB"/>
         </w:rPr>
         <w:drawing>
           <wp:inline distT="0" distB="0" distL="0" distR="0" wp14:anchorId="6A728CFD" wp14:editId="4797B6D4">
@@ -810,11 +827,25 @@
     <w:p>
       <w:pPr>
         <w:jc w:val="center"/>
+        <w:rPr>
+          <w:b/>
+        </w:rPr>
+      </w:pPr>
+      <w:r>
+        <w:rPr>
+          <w:b/>
+        </w:rPr>
+        <w:t>Hình 2</w:t>
+      </w:r>
+    </w:p>
+    <w:p>
+      <w:pPr>
+        <w:jc w:val="center"/>
       </w:pPr>
       <w:r>
         <w:rPr>
           <w:noProof/>
-          <w:lang w:eastAsia="en-GB"/>
+          <w:lang w:val="en-GB" w:eastAsia="en-GB"/>
         </w:rPr>
         <w:lastRenderedPageBreak/>
         <w:drawing>
@@ -870,11 +901,35 @@
     <w:p>
       <w:pPr>
         <w:jc w:val="center"/>
+        <w:rPr>
+          <w:b/>
+        </w:rPr>
+      </w:pPr>
+      <w:r>
+        <w:rPr>
+          <w:b/>
+        </w:rPr>
+        <w:t>Hình 3</w:t>
+      </w:r>
+    </w:p>
+    <w:p>
+      <w:pPr>
+        <w:jc w:val="center"/>
+        <w:rPr>
+          <w:b/>
+        </w:rPr>
+      </w:pPr>
+      <w:bookmarkStart w:id="0" w:name="_GoBack"/>
+      <w:bookmarkEnd w:id="0"/>
+    </w:p>
+    <w:p>
+      <w:pPr>
+        <w:jc w:val="center"/>
       </w:pPr>
       <w:r>
         <w:rPr>
           <w:noProof/>
-          <w:lang w:eastAsia="en-GB"/>
+          <w:lang w:val="en-GB" w:eastAsia="en-GB"/>
         </w:rPr>
         <w:drawing>
           <wp:inline distT="0" distB="0" distL="0" distR="0" wp14:anchorId="5401D8CD" wp14:editId="65E71819">
@@ -925,13 +980,20 @@
           </wp:inline>
         </w:drawing>
       </w:r>
-      <w:bookmarkStart w:id="0" w:name="_GoBack"/>
-      <w:bookmarkEnd w:id="0"/>
     </w:p>
     <w:p>
       <w:pPr>
         <w:jc w:val="center"/>
-      </w:pPr>
+        <w:rPr>
+          <w:b/>
+        </w:rPr>
+      </w:pPr>
+      <w:r>
+        <w:rPr>
+          <w:b/>
+        </w:rPr>
+        <w:t>Hình 4</w:t>
+      </w:r>
     </w:p>
     <w:sectPr>
       <w:pgSz w:w="11906" w:h="16838"/>
@@ -5551,6 +5613,7 @@
     <w:rsid w:val="000F673D"/>
     <w:rsid w:val="000F73A2"/>
     <w:rsid w:val="00140CB8"/>
+    <w:rsid w:val="0016342B"/>
     <w:rsid w:val="001C4D13"/>
     <w:rsid w:val="001E23C3"/>
     <w:rsid w:val="00221177"/>
@@ -5593,6 +5656,7 @@
     <w:rsid w:val="00F010B2"/>
     <w:rsid w:val="00F1735D"/>
     <w:rsid w:val="00F22370"/>
+    <w:rsid w:val="00F40C3B"/>
     <w:rsid w:val="00F518AA"/>
   </w:rsids>
   <m:mathPr>
@@ -6378,7 +6442,7 @@
 </file>
 
 <file path=customXml/itemProps2.xml><?xml version="1.0" encoding="utf-8"?>
-<ds:datastoreItem xmlns:ds="http://schemas.openxmlformats.org/officeDocument/2006/customXml" ds:itemID="{1D912483-E607-45F8-ABEE-7A999A8E36CD}">
+<ds:datastoreItem xmlns:ds="http://schemas.openxmlformats.org/officeDocument/2006/customXml" ds:itemID="{B67AC37C-FADB-447D-B277-265236E57895}">
   <ds:schemaRefs>
     <ds:schemaRef ds:uri="http://schemas.openxmlformats.org/officeDocument/2006/bibliography"/>
   </ds:schemaRefs>

</xml_diff>